<commit_message>
Added the document of the 3rd advance
</commit_message>
<xml_diff>
--- a/Tercera entrega.docx
+++ b/Tercera entrega.docx
@@ -170,17 +170,47 @@
           <w:sz w:val="24"/>
         </w:rPr>
         <w:tab/>
-        <w:t>Ahora lo que nos incumbe es la correcta implementación del código para lograr la eliminación de elementos sin violar ninguna de</w:t>
-      </w:r>
-      <w:r>
-        <w:rPr>
-          <w:rFonts w:ascii="Times New Roman" w:hAnsi="Times New Roman" w:cs="Times New Roman"/>
-          <w:sz w:val="24"/>
-        </w:rPr>
-        <w:t xml:space="preserve"> las propiedades de los Red Black Trees. Además, a esto, hacer la presentación sobre el funcionamiento de las 2 funciones principales (inserción y eliminación) y las demostraciones de los teoremas.</w:t>
+      </w:r>
+      <w:r>
+        <w:rPr>
+          <w:rFonts w:ascii="Times New Roman" w:hAnsi="Times New Roman" w:cs="Times New Roman"/>
+          <w:sz w:val="24"/>
+          <w:u w:val="single"/>
+        </w:rPr>
+        <w:t>Aho</w:t>
       </w:r>
       <w:bookmarkStart w:id="0" w:name="_GoBack"/>
       <w:bookmarkEnd w:id="0"/>
+      <w:r>
+        <w:rPr>
+          <w:rFonts w:ascii="Times New Roman" w:hAnsi="Times New Roman" w:cs="Times New Roman"/>
+          <w:sz w:val="24"/>
+          <w:u w:val="single"/>
+        </w:rPr>
+        <w:t>ra</w:t>
+      </w:r>
+      <w:r>
+        <w:rPr>
+          <w:rFonts w:ascii="Times New Roman" w:hAnsi="Times New Roman" w:cs="Times New Roman"/>
+          <w:sz w:val="24"/>
+        </w:rPr>
+        <w:t xml:space="preserve"> lo que nos incumbe es la correcta implementación del código para lograr la eliminación de elementos sin violar ninguna de</w:t>
+      </w:r>
+      <w:r>
+        <w:rPr>
+          <w:rFonts w:ascii="Times New Roman" w:hAnsi="Times New Roman" w:cs="Times New Roman"/>
+          <w:sz w:val="24"/>
+        </w:rPr>
+        <w:t xml:space="preserve"> las propiedades de los Red Black Trees. </w:t>
+      </w:r>
+      <w:r>
+        <w:rPr>
+          <w:rFonts w:ascii="Times New Roman" w:hAnsi="Times New Roman" w:cs="Times New Roman"/>
+          <w:sz w:val="24"/>
+          <w:u w:val="single"/>
+        </w:rPr>
+        <w:t>Además, a esto, hacer la presentación sobre el funcionamiento de las 2 funciones principales (inserción y eliminación) y las demostraciones de los teoremas.</w:t>
+      </w:r>
     </w:p>
     <w:p>
       <w:pPr>
@@ -189,6 +219,58 @@
         </w:tabs>
         <w:jc w:val="both"/>
       </w:pPr>
+    </w:p>
+    <w:p>
+      <w:pPr>
+        <w:tabs>
+          <w:tab w:val="left" w:pos="1755"/>
+        </w:tabs>
+        <w:jc w:val="both"/>
+      </w:pPr>
+      <w:r>
+        <w:t>Bibliografía:</w:t>
+      </w:r>
+    </w:p>
+    <w:p>
+      <w:pPr>
+        <w:tabs>
+          <w:tab w:val="left" w:pos="1755"/>
+        </w:tabs>
+        <w:jc w:val="both"/>
+        <w:rPr>
+          <w:lang w:val="en-US"/>
+        </w:rPr>
+      </w:pPr>
+      <w:r>
+        <w:rPr>
+          <w:lang w:val="en-US"/>
+        </w:rPr>
+        <w:t>ChiragAcharya</w:t>
+      </w:r>
+      <w:r>
+        <w:rPr>
+          <w:lang w:val="en-US"/>
+        </w:rPr>
+        <w:t>.</w:t>
+      </w:r>
+      <w:r>
+        <w:rPr>
+          <w:lang w:val="en-US"/>
+        </w:rPr>
+        <w:t xml:space="preserve"> (N/A). Red Black Trees</w:t>
+      </w:r>
+      <w:r>
+        <w:rPr>
+          <w:lang w:val="en-US"/>
+        </w:rPr>
+        <w:t xml:space="preserve"> | Set 2 (insert). GeeksByGeeks, </w:t>
+      </w:r>
+      <w:r>
+        <w:rPr>
+          <w:lang w:val="en-US"/>
+        </w:rPr>
+        <w:t>https://www.geeksforgeeks.org/red-black-tree-set-2-insert/</w:t>
+      </w:r>
     </w:p>
     <w:sectPr>
       <w:pgSz w:w="12240" w:h="15840"/>

</xml_diff>